<commit_message>
Corrected checkpoint 4 text in the checkpoint 5 word doc
</commit_message>
<xml_diff>
--- a/Checkpoints/CP05/Checkpoint #5 (INFO-3111, Summer 2024).docx
+++ b/Checkpoints/CP05/Checkpoint #5 (INFO-3111, Summer 2024).docx
@@ -18,7 +18,38 @@
           <w:sz w:val="32"/>
           <w:szCs w:val="32"/>
         </w:rPr>
-        <w:t>INFO-3111 Summer 2024 – Checkpoint #4</w:t>
+        <w:t>INFO-3111 Summer 2024 – Checkpoint #</w:t>
+      </w:r>
+      <w:r>
+        <w:rPr>
+          <w:b/>
+          <w:bCs/>
+          <w:dstrike/>
+          <w:sz w:val="32"/>
+          <w:szCs w:val="32"/>
+        </w:rPr>
+        <w:t>4</w:t>
+      </w:r>
+      <w:r>
+        <w:rPr>
+          <w:b/>
+          <w:bCs/>
+          <w:sz w:val="32"/>
+          <w:szCs w:val="32"/>
+        </w:rPr>
+        <w:t xml:space="preserve"> </w:t>
+      </w:r>
+      <w:r>
+        <w:rPr>
+          <w:b/>
+          <w:bCs/>
+          <w:i/>
+          <w:iCs/>
+          <w:color w:val="FF0000"/>
+          <w:sz w:val="32"/>
+          <w:szCs w:val="32"/>
+        </w:rPr>
+        <w:t>5</w:t>
       </w:r>
     </w:p>
     <w:tbl>
@@ -186,13 +217,7 @@
     <w:p/>
     <w:p>
       <w:r>
-        <w:t xml:space="preserve">Update (or create) your checkpoint #4 </w:t>
-      </w:r>
-      <w:r>
-        <w:t>“scene”</w:t>
-      </w:r>
-      <w:r>
-        <w:t xml:space="preserve"> by:</w:t>
+        <w:t>Update (or create) your checkpoint #4 “scene” by:</w:t>
       </w:r>
     </w:p>
     <w:p>
@@ -448,10 +473,7 @@
         </w:numPr>
       </w:pPr>
       <w:r>
-        <w:t xml:space="preserve">Manually update the file (I’d suggest the name of the mesh) and reload, showing that the scene is really being read from the file. </w:t>
-      </w:r>
-      <w:r>
-        <w:t xml:space="preserve"> </w:t>
+        <w:t xml:space="preserve">Manually update the file (I’d suggest the name of the mesh) and reload, showing that the scene is really being read from the file.  </w:t>
       </w:r>
     </w:p>
     <w:sectPr>

</xml_diff>

<commit_message>
Added specular and other stuff
</commit_message>
<xml_diff>
--- a/Checkpoints/CP05/Checkpoint #5 (INFO-3111, Summer 2024).docx
+++ b/Checkpoints/CP05/Checkpoint #5 (INFO-3111, Summer 2024).docx
@@ -233,11 +233,9 @@
       <w:r>
         <w:br/>
       </w:r>
-      <w:proofErr w:type="gramStart"/>
-      <w:r>
-        <w:t>Specifically</w:t>
-      </w:r>
-      <w:proofErr w:type="gramEnd"/>
+      <w:r>
+        <w:t>Specifically,</w:t>
+      </w:r>
       <w:r>
         <w:t xml:space="preserve"> these properties</w:t>
       </w:r>

</xml_diff>